<commit_message>
Alterações nos Contratos Kids e Adults.
</commit_message>
<xml_diff>
--- a/Unique/Alterações/Contrato Kids.docx
+++ b/Unique/Alterações/Contrato Kids.docx
@@ -1,6 +1,6 @@
 
 <file path=word/document.xml><?xml version="1.0" encoding="utf-8"?>
-<w:document xmlns:wpc="http://schemas.microsoft.com/office/word/2010/wordprocessingCanvas" xmlns:cx="http://schemas.microsoft.com/office/drawing/2014/chartex" xmlns:cx1="http://schemas.microsoft.com/office/drawing/2015/9/8/chartex" xmlns:cx2="http://schemas.microsoft.com/office/drawing/2015/10/21/chartex" xmlns:cx3="http://schemas.microsoft.com/office/drawing/2016/5/9/chartex" xmlns:cx4="http://schemas.microsoft.com/office/drawing/2016/5/10/chartex" xmlns:cx5="http://schemas.microsoft.com/office/drawing/2016/5/11/chartex" xmlns:cx6="http://schemas.microsoft.com/office/drawing/2016/5/12/chartex" xmlns:cx7="http://schemas.microsoft.com/office/drawing/2016/5/13/chartex" xmlns:cx8="http://schemas.microsoft.com/office/drawing/2016/5/14/chartex" xmlns:mc="http://schemas.openxmlformats.org/markup-compatibility/2006" xmlns:aink="http://schemas.microsoft.com/office/drawing/2016/ink" xmlns:am3d="http://schemas.microsoft.com/office/drawing/2017/model3d" xmlns:o="urn:schemas-microsoft-com:office:office" xmlns:r="http://schemas.openxmlformats.org/officeDocument/2006/relationships" xmlns:m="http://schemas.openxmlformats.org/officeDocument/2006/math" xmlns:v="urn:schemas-microsoft-com:vml" xmlns:wp14="http://schemas.microsoft.com/office/word/2010/wordprocessingDrawing" xmlns:wp="http://schemas.openxmlformats.org/drawingml/2006/wordprocessingDrawing" xmlns:w10="urn:schemas-microsoft-com:office:word" xmlns:w="http://schemas.openxmlformats.org/wordprocessingml/2006/main" xmlns:w14="http://schemas.microsoft.com/office/word/2010/wordml" xmlns:w15="http://schemas.microsoft.com/office/word/2012/wordml" xmlns:w16cid="http://schemas.microsoft.com/office/word/2016/wordml/cid" xmlns:w16se="http://schemas.microsoft.com/office/word/2015/wordml/symex" xmlns:wpg="http://schemas.microsoft.com/office/word/2010/wordprocessingGroup" xmlns:wpi="http://schemas.microsoft.com/office/word/2010/wordprocessingInk" xmlns:wne="http://schemas.microsoft.com/office/word/2006/wordml" xmlns:wps="http://schemas.microsoft.com/office/word/2010/wordprocessingShape" mc:Ignorable="w14 w15 w16se w16cid wp14">
+<w:document xmlns:wpc="http://schemas.microsoft.com/office/word/2010/wordprocessingCanvas" xmlns:mc="http://schemas.openxmlformats.org/markup-compatibility/2006" xmlns:o="urn:schemas-microsoft-com:office:office" xmlns:r="http://schemas.openxmlformats.org/officeDocument/2006/relationships" xmlns:m="http://schemas.openxmlformats.org/officeDocument/2006/math" xmlns:v="urn:schemas-microsoft-com:vml" xmlns:wp14="http://schemas.microsoft.com/office/word/2010/wordprocessingDrawing" xmlns:wp="http://schemas.openxmlformats.org/drawingml/2006/wordprocessingDrawing" xmlns:w10="urn:schemas-microsoft-com:office:word" xmlns:w="http://schemas.openxmlformats.org/wordprocessingml/2006/main" xmlns:w14="http://schemas.microsoft.com/office/word/2010/wordml" xmlns:w15="http://schemas.microsoft.com/office/word/2012/wordml" xmlns:wpg="http://schemas.microsoft.com/office/word/2010/wordprocessingGroup" xmlns:wpi="http://schemas.microsoft.com/office/word/2010/wordprocessingInk" xmlns:wne="http://schemas.microsoft.com/office/word/2006/wordml" xmlns:wps="http://schemas.microsoft.com/office/word/2010/wordprocessingShape" mc:Ignorable="w14 w15 wp14">
   <w:body>
     <w:tbl>
       <w:tblPr>
@@ -825,6 +825,7 @@
         <w:rPr>
           <w:rFonts w:ascii="Arial" w:hAnsi="Arial" w:cs="Arial"/>
           <w:b/>
+          <w:color w:val="FF0000"/>
           <w:sz w:val="17"/>
           <w:szCs w:val="17"/>
         </w:rPr>
@@ -834,19 +835,21 @@
         <w:rPr>
           <w:rFonts w:ascii="Arial" w:hAnsi="Arial" w:cs="Arial"/>
           <w:b/>
-          <w:sz w:val="17"/>
-          <w:szCs w:val="17"/>
-        </w:rPr>
-        <w:t>Contrato de prestação de serviços</w:t>
+          <w:color w:val="FF0000"/>
+          <w:sz w:val="17"/>
+          <w:szCs w:val="17"/>
+        </w:rPr>
+        <w:t xml:space="preserve">Contrato de </w:t>
       </w:r>
       <w:r>
         <w:rPr>
           <w:rFonts w:ascii="Arial" w:hAnsi="Arial" w:cs="Arial"/>
           <w:b/>
-          <w:sz w:val="17"/>
-          <w:szCs w:val="17"/>
-        </w:rPr>
-        <w:t>:</w:t>
+          <w:color w:val="FF0000"/>
+          <w:sz w:val="17"/>
+          <w:szCs w:val="17"/>
+        </w:rPr>
+        <w:t>prestação de serviços:</w:t>
       </w:r>
       <w:bookmarkEnd w:id="0"/>
     </w:p>
@@ -856,30 +859,25 @@
         <w:ind w:right="397"/>
         <w:rPr>
           <w:rFonts w:ascii="Arial" w:hAnsi="Arial" w:cs="Arial"/>
-          <w:sz w:val="17"/>
-          <w:szCs w:val="17"/>
-        </w:rPr>
-      </w:pPr>
-      <w:r>
-        <w:rPr>
-          <w:rFonts w:ascii="Arial" w:hAnsi="Arial" w:cs="Arial"/>
-          <w:sz w:val="17"/>
-          <w:szCs w:val="17"/>
-        </w:rPr>
-        <w:t>Esse contrato</w:t>
-      </w:r>
-      <w:r>
-        <w:rPr>
-          <w:rFonts w:ascii="Arial" w:hAnsi="Arial" w:cs="Arial"/>
-          <w:sz w:val="17"/>
-          <w:szCs w:val="17"/>
-        </w:rPr>
-        <w:t xml:space="preserve"> destina-se a prestação de serviços de aula de inglês para o curso </w:t>
+          <w:color w:val="FF0000"/>
+          <w:sz w:val="17"/>
+          <w:szCs w:val="17"/>
+        </w:rPr>
+      </w:pPr>
+      <w:r>
+        <w:rPr>
+          <w:rFonts w:ascii="Arial" w:hAnsi="Arial" w:cs="Arial"/>
+          <w:color w:val="FF0000"/>
+          <w:sz w:val="17"/>
+          <w:szCs w:val="17"/>
+        </w:rPr>
+        <w:t xml:space="preserve">Esse contrato destina-se a prestação de serviços de aula de inglês para o curso </w:t>
       </w:r>
       <w:proofErr w:type="spellStart"/>
       <w:r>
         <w:rPr>
           <w:rFonts w:ascii="Arial" w:hAnsi="Arial" w:cs="Arial"/>
+          <w:color w:val="FF0000"/>
           <w:sz w:val="17"/>
           <w:szCs w:val="17"/>
         </w:rPr>
@@ -889,30 +887,16 @@
       <w:r>
         <w:rPr>
           <w:rFonts w:ascii="Arial" w:hAnsi="Arial" w:cs="Arial"/>
-          <w:sz w:val="17"/>
-          <w:szCs w:val="17"/>
-        </w:rPr>
-        <w:t xml:space="preserve">. </w:t>
-      </w:r>
-      <w:r>
-        <w:rPr>
-          <w:rFonts w:ascii="Arial" w:hAnsi="Arial" w:cs="Arial"/>
-          <w:sz w:val="17"/>
-          <w:szCs w:val="17"/>
-        </w:rPr>
-        <w:t xml:space="preserve">A duração do contrato </w:t>
-      </w:r>
-      <w:r>
-        <w:rPr>
-          <w:rFonts w:ascii="Arial" w:hAnsi="Arial" w:cs="Arial"/>
-          <w:sz w:val="17"/>
-          <w:szCs w:val="17"/>
-        </w:rPr>
-        <w:t>é de 12 meses e obedecerá a faixa etária</w:t>
-      </w:r>
-      <w:r>
-        <w:rPr>
-          <w:rFonts w:ascii="Arial" w:hAnsi="Arial" w:cs="Arial"/>
+          <w:color w:val="FF0000"/>
+          <w:sz w:val="17"/>
+          <w:szCs w:val="17"/>
+        </w:rPr>
+        <w:t>. A duração do contrato é de 12 meses e obedecerá a faixa etária</w:t>
+      </w:r>
+      <w:r>
+        <w:rPr>
+          <w:rFonts w:ascii="Arial" w:hAnsi="Arial" w:cs="Arial"/>
+          <w:color w:val="FF0000"/>
           <w:sz w:val="17"/>
           <w:szCs w:val="17"/>
         </w:rPr>
@@ -921,18 +905,11 @@
       <w:r>
         <w:rPr>
           <w:rFonts w:ascii="Arial" w:hAnsi="Arial" w:cs="Arial"/>
-          <w:sz w:val="17"/>
-          <w:szCs w:val="17"/>
-        </w:rPr>
-        <w:t xml:space="preserve"> de cada aluno</w:t>
-      </w:r>
-      <w:r>
-        <w:rPr>
-          <w:rFonts w:ascii="Arial" w:hAnsi="Arial" w:cs="Arial"/>
-          <w:sz w:val="17"/>
-          <w:szCs w:val="17"/>
-        </w:rPr>
-        <w:t>.</w:t>
+          <w:color w:val="FF0000"/>
+          <w:sz w:val="17"/>
+          <w:szCs w:val="17"/>
+        </w:rPr>
+        <w:t xml:space="preserve"> de cada aluno.</w:t>
       </w:r>
     </w:p>
     <w:p>
@@ -945,73 +922,19 @@
         <w:jc w:val="both"/>
         <w:rPr>
           <w:rFonts w:ascii="Arial" w:hAnsi="Arial" w:cs="Arial"/>
-          <w:sz w:val="17"/>
-          <w:szCs w:val="17"/>
-        </w:rPr>
-      </w:pPr>
-      <w:r>
-        <w:rPr>
-          <w:rFonts w:ascii="Arial" w:hAnsi="Arial" w:cs="Arial"/>
-          <w:sz w:val="17"/>
-          <w:szCs w:val="17"/>
-        </w:rPr>
-        <w:t>1</w:t>
-      </w:r>
-      <w:r>
-        <w:rPr>
-          <w:rFonts w:ascii="Arial" w:hAnsi="Arial" w:cs="Arial"/>
-          <w:sz w:val="17"/>
-          <w:szCs w:val="17"/>
-        </w:rPr>
-        <w:t>.</w:t>
-      </w:r>
-      <w:r>
-        <w:rPr>
-          <w:rFonts w:ascii="Arial" w:hAnsi="Arial" w:cs="Arial"/>
-          <w:sz w:val="17"/>
-          <w:szCs w:val="17"/>
-        </w:rPr>
-        <w:t xml:space="preserve"> A carga horária d</w:t>
-      </w:r>
-      <w:r>
-        <w:rPr>
-          <w:rFonts w:ascii="Arial" w:hAnsi="Arial" w:cs="Arial"/>
-          <w:sz w:val="17"/>
-          <w:szCs w:val="17"/>
-        </w:rPr>
-        <w:t>este contrato</w:t>
-      </w:r>
-      <w:r>
-        <w:rPr>
-          <w:rFonts w:ascii="Arial" w:hAnsi="Arial" w:cs="Arial"/>
-          <w:sz w:val="17"/>
-          <w:szCs w:val="17"/>
-        </w:rPr>
-        <w:t xml:space="preserve"> </w:t>
-      </w:r>
-      <w:r>
-        <w:rPr>
-          <w:rFonts w:ascii="Arial" w:hAnsi="Arial" w:cs="Arial"/>
-          <w:sz w:val="17"/>
-          <w:szCs w:val="17"/>
-        </w:rPr>
-        <w:t>dependerá</w:t>
-      </w:r>
-      <w:r>
-        <w:rPr>
-          <w:rFonts w:ascii="Arial" w:hAnsi="Arial" w:cs="Arial"/>
-          <w:sz w:val="17"/>
-          <w:szCs w:val="17"/>
-        </w:rPr>
-        <w:t xml:space="preserve"> do</w:t>
-      </w:r>
-      <w:r>
-        <w:rPr>
-          <w:rFonts w:ascii="Arial" w:hAnsi="Arial" w:cs="Arial"/>
-          <w:sz w:val="17"/>
-          <w:szCs w:val="17"/>
-        </w:rPr>
-        <w:t xml:space="preserve"> nível cursado:</w:t>
+          <w:color w:val="FF0000"/>
+          <w:sz w:val="17"/>
+          <w:szCs w:val="17"/>
+        </w:rPr>
+      </w:pPr>
+      <w:r>
+        <w:rPr>
+          <w:rFonts w:ascii="Arial" w:hAnsi="Arial" w:cs="Arial"/>
+          <w:color w:val="FF0000"/>
+          <w:sz w:val="17"/>
+          <w:szCs w:val="17"/>
+        </w:rPr>
+        <w:t>1. A carga horária deste contrato dependerá do nível cursado:</w:t>
       </w:r>
     </w:p>
     <w:p>
@@ -1025,6 +948,7 @@
         <w:rPr>
           <w:rFonts w:ascii="Arial" w:hAnsi="Arial" w:cs="Arial"/>
           <w:b/>
+          <w:color w:val="FF0000"/>
           <w:sz w:val="17"/>
           <w:szCs w:val="17"/>
         </w:rPr>
@@ -1033,6 +957,7 @@
         <w:rPr>
           <w:rFonts w:ascii="Arial" w:hAnsi="Arial" w:cs="Arial"/>
           <w:b/>
+          <w:color w:val="FF0000"/>
           <w:sz w:val="17"/>
           <w:szCs w:val="17"/>
         </w:rPr>
@@ -1043,6 +968,7 @@
         <w:rPr>
           <w:rFonts w:ascii="Arial" w:hAnsi="Arial" w:cs="Arial"/>
           <w:b/>
+          <w:color w:val="FF0000"/>
           <w:sz w:val="17"/>
           <w:szCs w:val="17"/>
         </w:rPr>
@@ -1053,6 +979,7 @@
         <w:rPr>
           <w:rFonts w:ascii="Arial" w:hAnsi="Arial" w:cs="Arial"/>
           <w:b/>
+          <w:color w:val="FF0000"/>
           <w:sz w:val="17"/>
           <w:szCs w:val="17"/>
         </w:rPr>
@@ -1062,80 +989,69 @@
         <w:rPr>
           <w:rFonts w:ascii="Arial" w:hAnsi="Arial" w:cs="Arial"/>
           <w:b/>
-          <w:sz w:val="17"/>
-          <w:szCs w:val="17"/>
-        </w:rPr>
-        <w:t xml:space="preserve">                          </w:t>
+          <w:color w:val="FF0000"/>
+          <w:sz w:val="17"/>
+          <w:szCs w:val="17"/>
+        </w:rPr>
+        <w:t xml:space="preserve">                                             </w:t>
       </w:r>
       <w:r>
         <w:rPr>
           <w:rFonts w:ascii="Arial" w:hAnsi="Arial" w:cs="Arial"/>
           <w:b/>
-          <w:sz w:val="17"/>
-          <w:szCs w:val="17"/>
-        </w:rPr>
-        <w:t xml:space="preserve"> </w:t>
-      </w:r>
+          <w:color w:val="FF0000"/>
+          <w:sz w:val="17"/>
+          <w:szCs w:val="17"/>
+        </w:rPr>
+        <w:t xml:space="preserve">Curso: </w:t>
+      </w:r>
+      <w:proofErr w:type="spellStart"/>
       <w:r>
         <w:rPr>
           <w:rFonts w:ascii="Arial" w:hAnsi="Arial" w:cs="Arial"/>
           <w:b/>
-          <w:sz w:val="17"/>
-          <w:szCs w:val="17"/>
-        </w:rPr>
-        <w:t xml:space="preserve">                  </w:t>
-      </w:r>
+          <w:color w:val="FF0000"/>
+          <w:sz w:val="17"/>
+          <w:szCs w:val="17"/>
+        </w:rPr>
+        <w:t>Let’s</w:t>
+      </w:r>
+      <w:proofErr w:type="spellEnd"/>
       <w:r>
         <w:rPr>
           <w:rFonts w:ascii="Arial" w:hAnsi="Arial" w:cs="Arial"/>
           <w:b/>
-          <w:sz w:val="17"/>
-          <w:szCs w:val="17"/>
-        </w:rPr>
-        <w:t xml:space="preserve">Curso: </w:t>
-      </w:r>
-      <w:proofErr w:type="spellStart"/>
+          <w:color w:val="FF0000"/>
+          <w:sz w:val="17"/>
+          <w:szCs w:val="17"/>
+        </w:rPr>
+        <w:t xml:space="preserve"> Go:</w:t>
+      </w:r>
       <w:r>
         <w:rPr>
           <w:rFonts w:ascii="Arial" w:hAnsi="Arial" w:cs="Arial"/>
           <w:b/>
-          <w:sz w:val="17"/>
-          <w:szCs w:val="17"/>
-        </w:rPr>
-        <w:t>Let’s</w:t>
-      </w:r>
-      <w:proofErr w:type="spellEnd"/>
+          <w:color w:val="FF0000"/>
+          <w:sz w:val="17"/>
+          <w:szCs w:val="17"/>
+        </w:rPr>
+        <w:t xml:space="preserve"> carga horária de </w:t>
+      </w:r>
       <w:r>
         <w:rPr>
           <w:rFonts w:ascii="Arial" w:hAnsi="Arial" w:cs="Arial"/>
           <w:b/>
-          <w:sz w:val="17"/>
-          <w:szCs w:val="17"/>
-        </w:rPr>
-        <w:t xml:space="preserve"> Go:</w:t>
+          <w:color w:val="FF0000"/>
+          <w:sz w:val="17"/>
+          <w:szCs w:val="17"/>
+        </w:rPr>
+        <w:t>76</w:t>
       </w:r>
       <w:r>
         <w:rPr>
           <w:rFonts w:ascii="Arial" w:hAnsi="Arial" w:cs="Arial"/>
           <w:b/>
-          <w:sz w:val="17"/>
-          <w:szCs w:val="17"/>
-        </w:rPr>
-        <w:t xml:space="preserve"> carga horária de </w:t>
-      </w:r>
-      <w:r>
-        <w:rPr>
-          <w:rFonts w:ascii="Arial" w:hAnsi="Arial" w:cs="Arial"/>
-          <w:b/>
-          <w:sz w:val="17"/>
-          <w:szCs w:val="17"/>
-        </w:rPr>
-        <w:t>76</w:t>
-      </w:r>
-      <w:r>
-        <w:rPr>
-          <w:rFonts w:ascii="Arial" w:hAnsi="Arial" w:cs="Arial"/>
-          <w:b/>
+          <w:color w:val="FF0000"/>
           <w:sz w:val="17"/>
           <w:szCs w:val="17"/>
         </w:rPr>
@@ -1152,13 +1068,15 @@
         <w:jc w:val="both"/>
         <w:rPr>
           <w:rFonts w:ascii="Arial" w:hAnsi="Arial" w:cs="Arial"/>
-          <w:sz w:val="17"/>
-          <w:szCs w:val="17"/>
-        </w:rPr>
-      </w:pPr>
-      <w:r>
-        <w:rPr>
-          <w:rFonts w:ascii="Arial" w:hAnsi="Arial" w:cs="Arial"/>
+          <w:color w:val="FF0000"/>
+          <w:sz w:val="17"/>
+          <w:szCs w:val="17"/>
+        </w:rPr>
+      </w:pPr>
+      <w:r>
+        <w:rPr>
+          <w:rFonts w:ascii="Arial" w:hAnsi="Arial" w:cs="Arial"/>
+          <w:color w:val="FF0000"/>
           <w:sz w:val="17"/>
           <w:szCs w:val="17"/>
         </w:rPr>
@@ -1167,6 +1085,7 @@
       <w:r>
         <w:rPr>
           <w:rFonts w:ascii="Arial" w:hAnsi="Arial" w:cs="Arial"/>
+          <w:color w:val="FF0000"/>
           <w:sz w:val="17"/>
           <w:szCs w:val="17"/>
         </w:rPr>
@@ -1175,6 +1094,7 @@
       <w:r>
         <w:rPr>
           <w:rFonts w:ascii="Arial" w:hAnsi="Arial" w:cs="Arial"/>
+          <w:color w:val="FF0000"/>
           <w:sz w:val="17"/>
           <w:szCs w:val="17"/>
         </w:rPr>
@@ -1183,30 +1103,16 @@
       <w:r>
         <w:rPr>
           <w:rFonts w:ascii="Arial" w:hAnsi="Arial" w:cs="Arial"/>
-          <w:sz w:val="17"/>
-          <w:szCs w:val="17"/>
-        </w:rPr>
-        <w:t xml:space="preserve">O valor do </w:t>
-      </w:r>
-      <w:r>
-        <w:rPr>
-          <w:rFonts w:ascii="Arial" w:hAnsi="Arial" w:cs="Arial"/>
-          <w:sz w:val="17"/>
-          <w:szCs w:val="17"/>
-        </w:rPr>
-        <w:t>contrato de prestação de serviços da carga horária citada acima</w:t>
-      </w:r>
-      <w:r>
-        <w:rPr>
-          <w:rFonts w:ascii="Arial" w:hAnsi="Arial" w:cs="Arial"/>
-          <w:sz w:val="17"/>
-          <w:szCs w:val="17"/>
-        </w:rPr>
-        <w:t xml:space="preserve"> </w:t>
-      </w:r>
-      <w:r>
-        <w:rPr>
-          <w:rFonts w:ascii="Arial" w:hAnsi="Arial" w:cs="Arial"/>
+          <w:color w:val="FF0000"/>
+          <w:sz w:val="17"/>
+          <w:szCs w:val="17"/>
+        </w:rPr>
+        <w:t xml:space="preserve">O valor do contrato de prestação de serviços da carga horária citada acima </w:t>
+      </w:r>
+      <w:r>
+        <w:rPr>
+          <w:rFonts w:ascii="Arial" w:hAnsi="Arial" w:cs="Arial"/>
+          <w:color w:val="FF0000"/>
           <w:sz w:val="17"/>
           <w:szCs w:val="17"/>
         </w:rPr>
@@ -1215,6 +1121,7 @@
       <w:r>
         <w:rPr>
           <w:rFonts w:ascii="Arial" w:hAnsi="Arial" w:cs="Arial"/>
+          <w:color w:val="FF0000"/>
           <w:sz w:val="17"/>
           <w:szCs w:val="17"/>
         </w:rPr>
@@ -1223,6 +1130,7 @@
       <w:r>
         <w:rPr>
           <w:rFonts w:ascii="Arial" w:hAnsi="Arial" w:cs="Arial"/>
+          <w:color w:val="FF0000"/>
           <w:sz w:val="17"/>
           <w:szCs w:val="17"/>
         </w:rPr>
@@ -1231,6 +1139,7 @@
       <w:r>
         <w:rPr>
           <w:rFonts w:ascii="Arial" w:hAnsi="Arial" w:cs="Arial"/>
+          <w:color w:val="FF0000"/>
           <w:sz w:val="17"/>
           <w:szCs w:val="17"/>
         </w:rPr>
@@ -1239,6 +1148,7 @@
       <w:r>
         <w:rPr>
           <w:rFonts w:ascii="Arial" w:hAnsi="Arial" w:cs="Arial"/>
+          <w:color w:val="FF0000"/>
           <w:sz w:val="17"/>
           <w:szCs w:val="17"/>
         </w:rPr>
@@ -1247,6 +1157,7 @@
       <w:r>
         <w:rPr>
           <w:rFonts w:ascii="Arial" w:hAnsi="Arial" w:cs="Arial"/>
+          <w:color w:val="FF0000"/>
           <w:sz w:val="17"/>
           <w:szCs w:val="17"/>
         </w:rPr>
@@ -1255,6 +1166,7 @@
       <w:r>
         <w:rPr>
           <w:rFonts w:ascii="Arial" w:hAnsi="Arial" w:cs="Arial"/>
+          <w:color w:val="FF0000"/>
           <w:sz w:val="17"/>
           <w:szCs w:val="17"/>
         </w:rPr>
@@ -1263,6 +1175,7 @@
       <w:r>
         <w:rPr>
           <w:rFonts w:ascii="Arial" w:hAnsi="Arial" w:cs="Arial"/>
+          <w:color w:val="FF0000"/>
           <w:sz w:val="17"/>
           <w:szCs w:val="17"/>
         </w:rPr>
@@ -1271,6 +1184,7 @@
       <w:r>
         <w:rPr>
           <w:rFonts w:ascii="Arial" w:hAnsi="Arial" w:cs="Arial"/>
+          <w:color w:val="FF0000"/>
           <w:sz w:val="17"/>
           <w:szCs w:val="17"/>
         </w:rPr>
@@ -1279,6 +1193,7 @@
       <w:r>
         <w:rPr>
           <w:rFonts w:ascii="Arial" w:hAnsi="Arial" w:cs="Arial"/>
+          <w:color w:val="FF0000"/>
           <w:sz w:val="17"/>
           <w:szCs w:val="17"/>
         </w:rPr>
@@ -1287,6 +1202,7 @@
       <w:r>
         <w:rPr>
           <w:rFonts w:ascii="Arial" w:hAnsi="Arial" w:cs="Arial"/>
+          <w:color w:val="FF0000"/>
           <w:sz w:val="17"/>
           <w:szCs w:val="17"/>
         </w:rPr>
@@ -1295,6 +1211,7 @@
       <w:r>
         <w:rPr>
           <w:rFonts w:ascii="Arial" w:hAnsi="Arial" w:cs="Arial"/>
+          <w:color w:val="FF0000"/>
           <w:sz w:val="17"/>
           <w:szCs w:val="17"/>
         </w:rPr>
@@ -1311,17 +1228,28 @@
         <w:jc w:val="both"/>
         <w:rPr>
           <w:rFonts w:ascii="Arial" w:hAnsi="Arial" w:cs="Arial"/>
-          <w:sz w:val="17"/>
-          <w:szCs w:val="17"/>
-        </w:rPr>
-      </w:pPr>
-      <w:r>
-        <w:rPr>
-          <w:rFonts w:ascii="Arial" w:hAnsi="Arial" w:cs="Arial"/>
-          <w:sz w:val="17"/>
-          <w:szCs w:val="17"/>
-        </w:rPr>
-        <w:t>Política de Vantagens: pagamentos efetuados até o 5º dia útil de cada mês terá um abatimento de R$ 10,00 na parcela.</w:t>
+          <w:color w:val="FF0000"/>
+          <w:sz w:val="17"/>
+          <w:szCs w:val="17"/>
+        </w:rPr>
+      </w:pPr>
+      <w:r>
+        <w:rPr>
+          <w:rFonts w:ascii="Arial" w:hAnsi="Arial" w:cs="Arial"/>
+          <w:color w:val="FF0000"/>
+          <w:sz w:val="17"/>
+          <w:szCs w:val="17"/>
+        </w:rPr>
+        <w:t>Política de Vantagens: pagamentos efetuados até o 5º dia útil de cada mês ter</w:t>
+      </w:r>
+      <w:r>
+        <w:rPr>
+          <w:rFonts w:ascii="Arial" w:hAnsi="Arial" w:cs="Arial"/>
+          <w:color w:val="FF0000"/>
+          <w:sz w:val="17"/>
+          <w:szCs w:val="17"/>
+        </w:rPr>
+        <w:t>á um abatimento de R$ 10,00 na parcela.</w:t>
       </w:r>
     </w:p>
     <w:p>
@@ -1334,13 +1262,15 @@
         <w:jc w:val="both"/>
         <w:rPr>
           <w:rFonts w:ascii="Arial" w:hAnsi="Arial" w:cs="Arial"/>
-          <w:sz w:val="17"/>
-          <w:szCs w:val="17"/>
-        </w:rPr>
-      </w:pPr>
-      <w:r>
-        <w:rPr>
-          <w:rFonts w:ascii="Arial" w:hAnsi="Arial" w:cs="Arial"/>
+          <w:color w:val="FF0000"/>
+          <w:sz w:val="17"/>
+          <w:szCs w:val="17"/>
+        </w:rPr>
+      </w:pPr>
+      <w:r>
+        <w:rPr>
+          <w:rFonts w:ascii="Arial" w:hAnsi="Arial" w:cs="Arial"/>
+          <w:color w:val="FF0000"/>
           <w:sz w:val="17"/>
           <w:szCs w:val="17"/>
         </w:rPr>
@@ -1357,13 +1287,15 @@
         <w:jc w:val="both"/>
         <w:rPr>
           <w:rFonts w:ascii="Arial" w:hAnsi="Arial" w:cs="Arial"/>
-          <w:sz w:val="17"/>
-          <w:szCs w:val="17"/>
-        </w:rPr>
-      </w:pPr>
-      <w:r>
-        <w:rPr>
-          <w:rFonts w:ascii="Arial" w:hAnsi="Arial" w:cs="Arial"/>
+          <w:color w:val="FF0000"/>
+          <w:sz w:val="17"/>
+          <w:szCs w:val="17"/>
+        </w:rPr>
+      </w:pPr>
+      <w:r>
+        <w:rPr>
+          <w:rFonts w:ascii="Arial" w:hAnsi="Arial" w:cs="Arial"/>
+          <w:color w:val="FF0000"/>
           <w:sz w:val="17"/>
           <w:szCs w:val="17"/>
         </w:rPr>
@@ -1372,6 +1304,7 @@
       <w:r>
         <w:rPr>
           <w:rFonts w:ascii="Arial" w:hAnsi="Arial" w:cs="Arial"/>
+          <w:color w:val="FF0000"/>
           <w:sz w:val="17"/>
           <w:szCs w:val="17"/>
         </w:rPr>
@@ -1380,6 +1313,7 @@
       <w:r>
         <w:rPr>
           <w:rFonts w:ascii="Arial" w:hAnsi="Arial" w:cs="Arial"/>
+          <w:color w:val="FF0000"/>
           <w:sz w:val="17"/>
           <w:szCs w:val="17"/>
         </w:rPr>
@@ -1396,13 +1330,15 @@
         <w:jc w:val="both"/>
         <w:rPr>
           <w:rFonts w:ascii="Arial" w:hAnsi="Arial" w:cs="Arial"/>
-          <w:sz w:val="17"/>
-          <w:szCs w:val="17"/>
-        </w:rPr>
-      </w:pPr>
-      <w:r>
-        <w:rPr>
-          <w:rFonts w:ascii="Arial" w:hAnsi="Arial" w:cs="Arial"/>
+          <w:color w:val="FF0000"/>
+          <w:sz w:val="17"/>
+          <w:szCs w:val="17"/>
+        </w:rPr>
+      </w:pPr>
+      <w:r>
+        <w:rPr>
+          <w:rFonts w:ascii="Arial" w:hAnsi="Arial" w:cs="Arial"/>
+          <w:color w:val="FF0000"/>
           <w:sz w:val="17"/>
           <w:szCs w:val="17"/>
         </w:rPr>
@@ -1411,6 +1347,7 @@
       <w:r>
         <w:rPr>
           <w:rFonts w:ascii="Arial" w:hAnsi="Arial" w:cs="Arial"/>
+          <w:color w:val="FF0000"/>
           <w:sz w:val="17"/>
           <w:szCs w:val="17"/>
         </w:rPr>
@@ -1427,13 +1364,15 @@
         <w:jc w:val="both"/>
         <w:rPr>
           <w:rFonts w:ascii="Arial" w:hAnsi="Arial" w:cs="Arial"/>
-          <w:sz w:val="17"/>
-          <w:szCs w:val="17"/>
-        </w:rPr>
-      </w:pPr>
-      <w:r>
-        <w:rPr>
-          <w:rFonts w:ascii="Arial" w:hAnsi="Arial" w:cs="Arial"/>
+          <w:color w:val="FF0000"/>
+          <w:sz w:val="17"/>
+          <w:szCs w:val="17"/>
+        </w:rPr>
+      </w:pPr>
+      <w:r>
+        <w:rPr>
+          <w:rFonts w:ascii="Arial" w:hAnsi="Arial" w:cs="Arial"/>
+          <w:color w:val="FF0000"/>
           <w:sz w:val="17"/>
           <w:szCs w:val="17"/>
         </w:rPr>
@@ -1450,13 +1389,15 @@
         <w:jc w:val="both"/>
         <w:rPr>
           <w:rFonts w:ascii="Arial" w:hAnsi="Arial" w:cs="Arial"/>
-          <w:sz w:val="17"/>
-          <w:szCs w:val="17"/>
-        </w:rPr>
-      </w:pPr>
-      <w:r>
-        <w:rPr>
-          <w:rFonts w:ascii="Arial" w:hAnsi="Arial" w:cs="Arial"/>
+          <w:color w:val="FF0000"/>
+          <w:sz w:val="17"/>
+          <w:szCs w:val="17"/>
+        </w:rPr>
+      </w:pPr>
+      <w:r>
+        <w:rPr>
+          <w:rFonts w:ascii="Arial" w:hAnsi="Arial" w:cs="Arial"/>
+          <w:color w:val="FF0000"/>
           <w:sz w:val="17"/>
           <w:szCs w:val="17"/>
         </w:rPr>
@@ -1473,13 +1414,15 @@
         <w:jc w:val="both"/>
         <w:rPr>
           <w:rFonts w:ascii="Arial" w:hAnsi="Arial" w:cs="Arial"/>
-          <w:sz w:val="17"/>
-          <w:szCs w:val="17"/>
-        </w:rPr>
-      </w:pPr>
-      <w:r>
-        <w:rPr>
-          <w:rFonts w:ascii="Arial" w:hAnsi="Arial" w:cs="Arial"/>
+          <w:color w:val="FF0000"/>
+          <w:sz w:val="17"/>
+          <w:szCs w:val="17"/>
+        </w:rPr>
+      </w:pPr>
+      <w:r>
+        <w:rPr>
+          <w:rFonts w:ascii="Arial" w:hAnsi="Arial" w:cs="Arial"/>
+          <w:color w:val="FF0000"/>
           <w:sz w:val="17"/>
           <w:szCs w:val="17"/>
         </w:rPr>
@@ -1488,6 +1431,7 @@
       <w:r>
         <w:rPr>
           <w:rFonts w:ascii="Arial" w:hAnsi="Arial" w:cs="Arial"/>
+          <w:color w:val="FF0000"/>
           <w:sz w:val="17"/>
           <w:szCs w:val="17"/>
         </w:rPr>
@@ -1496,6 +1440,7 @@
       <w:r>
         <w:rPr>
           <w:rFonts w:ascii="Arial" w:hAnsi="Arial" w:cs="Arial"/>
+          <w:color w:val="FF0000"/>
           <w:sz w:val="17"/>
           <w:szCs w:val="17"/>
         </w:rPr>
@@ -1504,6 +1449,7 @@
       <w:r>
         <w:rPr>
           <w:rFonts w:ascii="Arial" w:hAnsi="Arial" w:cs="Arial"/>
+          <w:color w:val="FF0000"/>
           <w:sz w:val="17"/>
           <w:szCs w:val="17"/>
         </w:rPr>
@@ -1512,6 +1458,7 @@
       <w:r>
         <w:rPr>
           <w:rFonts w:ascii="Arial" w:hAnsi="Arial" w:cs="Arial"/>
+          <w:color w:val="FF0000"/>
           <w:sz w:val="17"/>
           <w:szCs w:val="17"/>
         </w:rPr>
@@ -1528,13 +1475,15 @@
         <w:jc w:val="both"/>
         <w:rPr>
           <w:rFonts w:ascii="Arial" w:hAnsi="Arial" w:cs="Arial"/>
-          <w:sz w:val="17"/>
-          <w:szCs w:val="17"/>
-        </w:rPr>
-      </w:pPr>
-      <w:r>
-        <w:rPr>
-          <w:rFonts w:ascii="Arial" w:hAnsi="Arial" w:cs="Arial"/>
+          <w:color w:val="FF0000"/>
+          <w:sz w:val="17"/>
+          <w:szCs w:val="17"/>
+        </w:rPr>
+      </w:pPr>
+      <w:r>
+        <w:rPr>
+          <w:rFonts w:ascii="Arial" w:hAnsi="Arial" w:cs="Arial"/>
+          <w:color w:val="FF0000"/>
           <w:sz w:val="17"/>
           <w:szCs w:val="17"/>
         </w:rPr>
@@ -1543,82 +1492,11 @@
       <w:r>
         <w:rPr>
           <w:rFonts w:ascii="Arial" w:hAnsi="Arial" w:cs="Arial"/>
-          <w:sz w:val="17"/>
-          <w:szCs w:val="17"/>
-        </w:rPr>
-        <w:t xml:space="preserve"> </w:t>
-      </w:r>
-      <w:r>
-        <w:rPr>
-          <w:rFonts w:ascii="Arial" w:hAnsi="Arial" w:cs="Arial"/>
-          <w:sz w:val="17"/>
-          <w:szCs w:val="17"/>
-        </w:rPr>
-        <w:t>Caso o Contratante tenha pago a primeira parcela do c</w:t>
-      </w:r>
-      <w:r>
-        <w:rPr>
-          <w:rFonts w:ascii="Arial" w:hAnsi="Arial" w:cs="Arial"/>
-          <w:sz w:val="17"/>
-          <w:szCs w:val="17"/>
-        </w:rPr>
-        <w:t>ontrato</w:t>
-      </w:r>
-      <w:r>
-        <w:rPr>
-          <w:rFonts w:ascii="Arial" w:hAnsi="Arial" w:cs="Arial"/>
-          <w:sz w:val="17"/>
-          <w:szCs w:val="17"/>
-        </w:rPr>
-        <w:t xml:space="preserve"> e desista expressamente do c</w:t>
-      </w:r>
-      <w:r>
-        <w:rPr>
-          <w:rFonts w:ascii="Arial" w:hAnsi="Arial" w:cs="Arial"/>
-          <w:sz w:val="17"/>
-          <w:szCs w:val="17"/>
-        </w:rPr>
-        <w:t>urso</w:t>
-      </w:r>
-      <w:r>
-        <w:rPr>
-          <w:rFonts w:ascii="Arial" w:hAnsi="Arial" w:cs="Arial"/>
-          <w:sz w:val="17"/>
-          <w:szCs w:val="17"/>
-        </w:rPr>
-        <w:t xml:space="preserve"> antes do início das aulas o Contratado lhe devolverá o valor </w:t>
-      </w:r>
-      <w:r>
-        <w:rPr>
-          <w:rFonts w:ascii="Arial" w:hAnsi="Arial" w:cs="Arial"/>
-          <w:sz w:val="17"/>
-          <w:szCs w:val="17"/>
-        </w:rPr>
-        <w:t>de 50%</w:t>
-      </w:r>
-      <w:r>
-        <w:rPr>
-          <w:rFonts w:ascii="Arial" w:hAnsi="Arial" w:cs="Arial"/>
-          <w:sz w:val="17"/>
-          <w:szCs w:val="17"/>
-        </w:rPr>
-        <w:t xml:space="preserve"> desta parcela, porém caso o Contratante desista após o início das aulas </w:t>
-      </w:r>
-      <w:r>
-        <w:rPr>
-          <w:rFonts w:ascii="Arial" w:hAnsi="Arial" w:cs="Arial"/>
-          <w:sz w:val="17"/>
-          <w:szCs w:val="17"/>
-        </w:rPr>
-        <w:t>esta parcela não será devolvida mesmo que este o aluno não tenha assistido nenhuma aula.</w:t>
-      </w:r>
-      <w:r>
-        <w:rPr>
-          <w:rFonts w:ascii="Arial" w:hAnsi="Arial" w:cs="Arial"/>
-          <w:sz w:val="17"/>
-          <w:szCs w:val="17"/>
-        </w:rPr>
-        <w:t xml:space="preserve"> </w:t>
+          <w:color w:val="FF0000"/>
+          <w:sz w:val="17"/>
+          <w:szCs w:val="17"/>
+        </w:rPr>
+        <w:t xml:space="preserve"> Caso o Contratante tenha pago a primeira parcela do contrato e desista expressamente do curso antes do início das aulas o Contratado lhe devolverá o valor de 50% desta parcela, porém caso o Contratante desista após o início das aulas esta parcela não será devolvida mesmo que este o aluno não tenha assistido nenhuma aula. </w:t>
       </w:r>
     </w:p>
     <w:p>
@@ -1631,13 +1509,15 @@
         <w:jc w:val="both"/>
         <w:rPr>
           <w:rFonts w:ascii="Arial" w:hAnsi="Arial" w:cs="Arial"/>
-          <w:sz w:val="17"/>
-          <w:szCs w:val="17"/>
-        </w:rPr>
-      </w:pPr>
-      <w:r>
-        <w:rPr>
-          <w:rFonts w:ascii="Arial" w:hAnsi="Arial" w:cs="Arial"/>
+          <w:color w:val="FF0000"/>
+          <w:sz w:val="17"/>
+          <w:szCs w:val="17"/>
+        </w:rPr>
+      </w:pPr>
+      <w:r>
+        <w:rPr>
+          <w:rFonts w:ascii="Arial" w:hAnsi="Arial" w:cs="Arial"/>
+          <w:color w:val="FF0000"/>
           <w:sz w:val="17"/>
           <w:szCs w:val="17"/>
         </w:rPr>
@@ -1654,13 +1534,15 @@
         <w:jc w:val="both"/>
         <w:rPr>
           <w:rFonts w:ascii="Arial" w:hAnsi="Arial" w:cs="Arial"/>
-          <w:sz w:val="17"/>
-          <w:szCs w:val="17"/>
-        </w:rPr>
-      </w:pPr>
-      <w:r>
-        <w:rPr>
-          <w:rFonts w:ascii="Arial" w:hAnsi="Arial" w:cs="Arial"/>
+          <w:color w:val="FF0000"/>
+          <w:sz w:val="17"/>
+          <w:szCs w:val="17"/>
+        </w:rPr>
+      </w:pPr>
+      <w:r>
+        <w:rPr>
+          <w:rFonts w:ascii="Arial" w:hAnsi="Arial" w:cs="Arial"/>
+          <w:color w:val="FF0000"/>
           <w:sz w:val="17"/>
           <w:szCs w:val="17"/>
         </w:rPr>
@@ -1669,6 +1551,7 @@
       <w:r>
         <w:rPr>
           <w:rFonts w:ascii="Arial" w:hAnsi="Arial" w:cs="Arial"/>
+          <w:color w:val="FF0000"/>
           <w:sz w:val="17"/>
           <w:szCs w:val="17"/>
         </w:rPr>
@@ -1678,6 +1561,7 @@
       <w:r>
         <w:rPr>
           <w:rFonts w:ascii="Arial" w:hAnsi="Arial" w:cs="Arial"/>
+          <w:color w:val="FF0000"/>
           <w:sz w:val="17"/>
           <w:szCs w:val="17"/>
         </w:rPr>
@@ -1687,6 +1571,7 @@
       <w:r>
         <w:rPr>
           <w:rFonts w:ascii="Arial" w:hAnsi="Arial" w:cs="Arial"/>
+          <w:color w:val="FF0000"/>
           <w:sz w:val="17"/>
           <w:szCs w:val="17"/>
         </w:rPr>
@@ -1704,6 +1589,7 @@
         <w:rPr>
           <w:rFonts w:ascii="Arial" w:hAnsi="Arial" w:cs="Arial"/>
           <w:b/>
+          <w:color w:val="FF0000"/>
           <w:sz w:val="17"/>
           <w:szCs w:val="17"/>
         </w:rPr>
@@ -1712,6 +1598,7 @@
         <w:rPr>
           <w:rFonts w:ascii="Arial" w:hAnsi="Arial" w:cs="Arial"/>
           <w:b/>
+          <w:color w:val="FF0000"/>
           <w:sz w:val="17"/>
           <w:szCs w:val="17"/>
         </w:rPr>
@@ -1728,57 +1615,19 @@
         <w:jc w:val="both"/>
         <w:rPr>
           <w:rFonts w:ascii="Arial" w:hAnsi="Arial" w:cs="Arial"/>
-          <w:sz w:val="17"/>
-          <w:szCs w:val="17"/>
-        </w:rPr>
-      </w:pPr>
-      <w:r>
-        <w:rPr>
-          <w:rFonts w:ascii="Arial" w:hAnsi="Arial" w:cs="Arial"/>
-          <w:sz w:val="17"/>
-          <w:szCs w:val="17"/>
-        </w:rPr>
-        <w:t>2.</w:t>
-      </w:r>
-      <w:r>
-        <w:rPr>
-          <w:rFonts w:ascii="Arial" w:hAnsi="Arial" w:cs="Arial"/>
-          <w:sz w:val="17"/>
-          <w:szCs w:val="17"/>
-        </w:rPr>
-        <w:t xml:space="preserve"> </w:t>
-      </w:r>
-      <w:r>
-        <w:rPr>
-          <w:rFonts w:ascii="Arial" w:hAnsi="Arial" w:cs="Arial"/>
-          <w:sz w:val="17"/>
-          <w:szCs w:val="17"/>
-        </w:rPr>
-        <w:t xml:space="preserve">O material didático poderá ser adquirido </w:t>
-      </w:r>
-      <w:r>
-        <w:rPr>
-          <w:rFonts w:ascii="Arial" w:hAnsi="Arial" w:cs="Arial"/>
-          <w:sz w:val="17"/>
-          <w:szCs w:val="17"/>
-        </w:rPr>
-        <w:t>n</w:t>
-      </w:r>
-      <w:r>
-        <w:rPr>
-          <w:rFonts w:ascii="Arial" w:hAnsi="Arial" w:cs="Arial"/>
-          <w:sz w:val="17"/>
-          <w:szCs w:val="17"/>
-        </w:rPr>
-        <w:t xml:space="preserve">a Unique </w:t>
-      </w:r>
-      <w:r>
-        <w:rPr>
-          <w:rFonts w:ascii="Arial" w:hAnsi="Arial" w:cs="Arial"/>
-          <w:sz w:val="17"/>
-          <w:szCs w:val="17"/>
-        </w:rPr>
-        <w:t xml:space="preserve">ou por meios próprios, através de sites ou livrarias. Não será permitido o uso de material previamente utilizado por outro aluno. </w:t>
+          <w:color w:val="FF0000"/>
+          <w:sz w:val="17"/>
+          <w:szCs w:val="17"/>
+        </w:rPr>
+      </w:pPr>
+      <w:r>
+        <w:rPr>
+          <w:rFonts w:ascii="Arial" w:hAnsi="Arial" w:cs="Arial"/>
+          <w:color w:val="FF0000"/>
+          <w:sz w:val="17"/>
+          <w:szCs w:val="17"/>
+        </w:rPr>
+        <w:t xml:space="preserve">2. O material didático poderá ser adquirido na Unique ou por meios próprios, através de sites ou livrarias. Não será permitido o uso de material previamente utilizado por outro aluno. </w:t>
       </w:r>
     </w:p>
     <w:p>
@@ -1791,78 +1640,25 @@
         <w:jc w:val="both"/>
         <w:rPr>
           <w:rFonts w:ascii="Arial" w:hAnsi="Arial" w:cs="Arial"/>
-          <w:sz w:val="17"/>
-          <w:szCs w:val="17"/>
-        </w:rPr>
-      </w:pPr>
-      <w:r>
-        <w:rPr>
-          <w:rFonts w:ascii="Arial" w:hAnsi="Arial" w:cs="Arial"/>
-          <w:sz w:val="17"/>
-          <w:szCs w:val="17"/>
-        </w:rPr>
-        <w:t>2.1.</w:t>
-      </w:r>
-      <w:r>
-        <w:rPr>
-          <w:rFonts w:ascii="Arial" w:hAnsi="Arial" w:cs="Arial"/>
-          <w:sz w:val="17"/>
-          <w:szCs w:val="17"/>
-        </w:rPr>
-        <w:t xml:space="preserve"> </w:t>
-      </w:r>
-      <w:r>
-        <w:rPr>
-          <w:rFonts w:ascii="Arial" w:hAnsi="Arial" w:cs="Arial"/>
-          <w:sz w:val="17"/>
-          <w:szCs w:val="17"/>
-        </w:rPr>
-        <w:t>Caso seja adquirido através da Unique o contratante pagará o valor de R$</w:t>
-      </w:r>
-      <w:r>
-        <w:rPr>
-          <w:rFonts w:ascii="Arial" w:hAnsi="Arial" w:cs="Arial"/>
-          <w:sz w:val="17"/>
-          <w:szCs w:val="17"/>
-        </w:rPr>
-        <w:t>______</w:t>
-      </w:r>
-      <w:r>
-        <w:rPr>
-          <w:rFonts w:ascii="Arial" w:hAnsi="Arial" w:cs="Arial"/>
-          <w:sz w:val="17"/>
-          <w:szCs w:val="17"/>
-        </w:rPr>
-        <w:t xml:space="preserve"> que poderá ser parcelado em </w:t>
-      </w:r>
-      <w:r>
-        <w:rPr>
-          <w:rFonts w:ascii="Arial" w:hAnsi="Arial" w:cs="Arial"/>
-          <w:sz w:val="17"/>
-          <w:szCs w:val="17"/>
-        </w:rPr>
-        <w:t>até 2x (entrada+ 30 dias) ou em até 4x (entrada + 3x)</w:t>
-      </w:r>
-      <w:r>
-        <w:rPr>
-          <w:rFonts w:ascii="Arial" w:hAnsi="Arial" w:cs="Arial"/>
-          <w:sz w:val="17"/>
-          <w:szCs w:val="17"/>
-        </w:rPr>
-        <w:t xml:space="preserve"> </w:t>
-      </w:r>
-      <w:r>
-        <w:rPr>
-          <w:rFonts w:ascii="Arial" w:hAnsi="Arial" w:cs="Arial"/>
-          <w:sz w:val="17"/>
-          <w:szCs w:val="17"/>
-        </w:rPr>
-        <w:t xml:space="preserve">no cartão ou cheque </w:t>
+          <w:color w:val="FF0000"/>
+          <w:sz w:val="17"/>
+          <w:szCs w:val="17"/>
+        </w:rPr>
+      </w:pPr>
+      <w:r>
+        <w:rPr>
+          <w:rFonts w:ascii="Arial" w:hAnsi="Arial" w:cs="Arial"/>
+          <w:color w:val="FF0000"/>
+          <w:sz w:val="17"/>
+          <w:szCs w:val="17"/>
+        </w:rPr>
+        <w:t xml:space="preserve">2.1. Caso seja adquirido através da Unique o contratante pagará o valor de R$______ que poderá ser parcelado em até 2x (entrada+ 30 dias) ou em até 4x (entrada + 3x) no cartão ou cheque </w:t>
       </w:r>
       <w:proofErr w:type="spellStart"/>
       <w:r>
         <w:rPr>
           <w:rFonts w:ascii="Arial" w:hAnsi="Arial" w:cs="Arial"/>
+          <w:color w:val="FF0000"/>
           <w:sz w:val="17"/>
           <w:szCs w:val="17"/>
         </w:rPr>
@@ -1872,6 +1668,7 @@
       <w:r>
         <w:rPr>
           <w:rFonts w:ascii="Arial" w:hAnsi="Arial" w:cs="Arial"/>
+          <w:color w:val="FF0000"/>
           <w:sz w:val="17"/>
           <w:szCs w:val="17"/>
         </w:rPr>
@@ -1888,13 +1685,15 @@
         <w:jc w:val="both"/>
         <w:rPr>
           <w:rFonts w:ascii="Arial" w:hAnsi="Arial" w:cs="Arial"/>
-          <w:sz w:val="17"/>
-          <w:szCs w:val="17"/>
-        </w:rPr>
-      </w:pPr>
-      <w:r>
-        <w:rPr>
-          <w:rFonts w:ascii="Arial" w:hAnsi="Arial" w:cs="Arial"/>
+          <w:color w:val="FF0000"/>
+          <w:sz w:val="17"/>
+          <w:szCs w:val="17"/>
+        </w:rPr>
+      </w:pPr>
+      <w:r>
+        <w:rPr>
+          <w:rFonts w:ascii="Arial" w:hAnsi="Arial" w:cs="Arial"/>
+          <w:color w:val="FF0000"/>
           <w:sz w:val="17"/>
           <w:szCs w:val="17"/>
         </w:rPr>
@@ -1911,13 +1710,15 @@
         <w:jc w:val="both"/>
         <w:rPr>
           <w:rFonts w:ascii="Arial" w:hAnsi="Arial" w:cs="Arial"/>
-          <w:sz w:val="17"/>
-          <w:szCs w:val="17"/>
-        </w:rPr>
-      </w:pPr>
-      <w:r>
-        <w:rPr>
-          <w:rFonts w:ascii="Arial" w:hAnsi="Arial" w:cs="Arial"/>
+          <w:color w:val="FF0000"/>
+          <w:sz w:val="17"/>
+          <w:szCs w:val="17"/>
+        </w:rPr>
+      </w:pPr>
+      <w:r>
+        <w:rPr>
+          <w:rFonts w:ascii="Arial" w:hAnsi="Arial" w:cs="Arial"/>
+          <w:color w:val="FF0000"/>
           <w:sz w:val="17"/>
           <w:szCs w:val="17"/>
         </w:rPr>
@@ -1926,6 +1727,7 @@
       <w:r>
         <w:rPr>
           <w:rFonts w:ascii="Arial" w:hAnsi="Arial" w:cs="Arial"/>
+          <w:color w:val="FF0000"/>
           <w:sz w:val="17"/>
           <w:szCs w:val="17"/>
         </w:rPr>
@@ -1934,6 +1736,7 @@
       <w:r>
         <w:rPr>
           <w:rFonts w:ascii="Arial" w:hAnsi="Arial" w:cs="Arial"/>
+          <w:color w:val="FF0000"/>
           <w:sz w:val="17"/>
           <w:szCs w:val="17"/>
         </w:rPr>
@@ -1950,13 +1753,15 @@
         <w:jc w:val="both"/>
         <w:rPr>
           <w:rFonts w:ascii="Arial" w:hAnsi="Arial" w:cs="Arial"/>
-          <w:sz w:val="17"/>
-          <w:szCs w:val="17"/>
-        </w:rPr>
-      </w:pPr>
-      <w:r>
-        <w:rPr>
-          <w:rFonts w:ascii="Arial" w:hAnsi="Arial" w:cs="Arial"/>
+          <w:color w:val="FF0000"/>
+          <w:sz w:val="17"/>
+          <w:szCs w:val="17"/>
+        </w:rPr>
+      </w:pPr>
+      <w:r>
+        <w:rPr>
+          <w:rFonts w:ascii="Arial" w:hAnsi="Arial" w:cs="Arial"/>
+          <w:color w:val="FF0000"/>
           <w:sz w:val="17"/>
           <w:szCs w:val="17"/>
         </w:rPr>
@@ -1965,6 +1770,7 @@
       <w:r>
         <w:rPr>
           <w:rFonts w:ascii="Arial" w:hAnsi="Arial" w:cs="Arial"/>
+          <w:color w:val="FF0000"/>
           <w:sz w:val="17"/>
           <w:szCs w:val="17"/>
         </w:rPr>
@@ -1973,42 +1779,11 @@
       <w:r>
         <w:rPr>
           <w:rFonts w:ascii="Arial" w:hAnsi="Arial" w:cs="Arial"/>
-          <w:sz w:val="17"/>
-          <w:szCs w:val="17"/>
-        </w:rPr>
-        <w:t>. O uso do material didático (conjunto de livros) é obrigatório. Não serão aceitos quaisquer tipos de reprodução de material didático</w:t>
-      </w:r>
-      <w:r>
-        <w:rPr>
-          <w:rFonts w:ascii="Arial" w:hAnsi="Arial" w:cs="Arial"/>
-          <w:sz w:val="17"/>
-          <w:szCs w:val="17"/>
-        </w:rPr>
-        <w:t xml:space="preserve"> como cópias,</w:t>
-      </w:r>
-      <w:r>
-        <w:rPr>
-          <w:rFonts w:ascii="Arial" w:hAnsi="Arial" w:cs="Arial"/>
-          <w:sz w:val="17"/>
-          <w:szCs w:val="17"/>
-        </w:rPr>
-        <w:t xml:space="preserve"> </w:t>
-      </w:r>
-      <w:r>
-        <w:rPr>
-          <w:rFonts w:ascii="Arial" w:hAnsi="Arial" w:cs="Arial"/>
-          <w:sz w:val="17"/>
-          <w:szCs w:val="17"/>
-        </w:rPr>
-        <w:t xml:space="preserve">seguindo </w:t>
-      </w:r>
-      <w:r>
-        <w:rPr>
-          <w:rFonts w:ascii="Arial" w:hAnsi="Arial" w:cs="Arial"/>
-          <w:sz w:val="17"/>
-          <w:szCs w:val="17"/>
-        </w:rPr>
-        <w:t>os termos da Lei de Direitos Autorais.</w:t>
+          <w:color w:val="FF0000"/>
+          <w:sz w:val="17"/>
+          <w:szCs w:val="17"/>
+        </w:rPr>
+        <w:t>. O uso do material didático (conjunto de livros) é obrigatório. Não serão aceitos quaisquer tipos de reprodução de material didático como cópias, seguindo os termos da Lei de Direitos Autorais.</w:t>
       </w:r>
     </w:p>
     <w:p>
@@ -2021,6 +1796,7 @@
         <w:jc w:val="both"/>
         <w:rPr>
           <w:rFonts w:ascii="Arial" w:hAnsi="Arial" w:cs="Arial"/>
+          <w:color w:val="FF0000"/>
           <w:sz w:val="17"/>
           <w:szCs w:val="17"/>
         </w:rPr>
@@ -2029,6 +1805,7 @@
         <w:rPr>
           <w:rFonts w:ascii="Arial" w:hAnsi="Arial" w:cs="Arial"/>
           <w:noProof/>
+          <w:color w:val="FF0000"/>
           <w:sz w:val="17"/>
           <w:szCs w:val="17"/>
           <w:lang w:eastAsia="pt-BR"/>
@@ -2094,7 +1871,7 @@
               </wp:anchor>
             </w:drawing>
           </mc:Choice>
-          <mc:Fallback>
+          <mc:Fallback xmlns:w16se="http://schemas.microsoft.com/office/word/2015/wordml/symex" xmlns:w16cid="http://schemas.microsoft.com/office/word/2016/wordml/cid" xmlns:am3d="http://schemas.microsoft.com/office/drawing/2017/model3d" xmlns:aink="http://schemas.microsoft.com/office/drawing/2016/ink" xmlns:cx8="http://schemas.microsoft.com/office/drawing/2016/5/14/chartex" xmlns:cx7="http://schemas.microsoft.com/office/drawing/2016/5/13/chartex" xmlns:cx6="http://schemas.microsoft.com/office/drawing/2016/5/12/chartex" xmlns:cx5="http://schemas.microsoft.com/office/drawing/2016/5/11/chartex" xmlns:cx4="http://schemas.microsoft.com/office/drawing/2016/5/10/chartex" xmlns:cx3="http://schemas.microsoft.com/office/drawing/2016/5/9/chartex" xmlns:cx2="http://schemas.microsoft.com/office/drawing/2015/10/21/chartex" xmlns:cx1="http://schemas.microsoft.com/office/drawing/2015/9/8/chartex" xmlns:cx="http://schemas.microsoft.com/office/drawing/2014/chartex">
             <w:pict>
               <v:roundrect w14:anchorId="1901590D" id="Retângulo de cantos arredondados 1" o:spid="_x0000_s1026" style="position:absolute;margin-left:3.9pt;margin-top:1.55pt;width:11.25pt;height:8.25pt;z-index:-251645952;visibility:visible;mso-wrap-style:square;mso-width-percent:0;mso-height-percent:0;mso-wrap-distance-left:9pt;mso-wrap-distance-top:0;mso-wrap-distance-right:9pt;mso-wrap-distance-bottom:0;mso-position-horizontal:absolute;mso-position-horizontal-relative:text;mso-position-vertical:absolute;mso-position-vertical-relative:text;mso-width-percent:0;mso-height-percent:0;mso-width-relative:margin;mso-height-relative:margin;v-text-anchor:middle" arcsize="10923f" o:gfxdata="UEsDBBQABgAIAAAAIQC2gziS/gAAAOEBAAATAAAAW0NvbnRlbnRfVHlwZXNdLnhtbJSRQU7DMBBF&#10;90jcwfIWJU67QAgl6YK0S0CoHGBkTxKLZGx5TGhvj5O2G0SRWNoz/78nu9wcxkFMGNg6quQqL6RA&#10;0s5Y6ir5vt9lD1JwBDIwOMJKHpHlpr69KfdHjyxSmriSfYz+USnWPY7AufNIadK6MEJMx9ApD/oD&#10;OlTrorhX2lFEilmcO2RdNtjC5xDF9pCuTyYBB5bi6bQ4syoJ3g9WQ0ymaiLzg5KdCXlKLjvcW893&#10;SUOqXwnz5DrgnHtJTxOsQfEKIT7DmDSUCaxw7Rqn8787ZsmRM9e2VmPeBN4uqYvTtW7jvijg9N/y&#10;JsXecLq0q+WD6m8AAAD//wMAUEsDBBQABgAIAAAAIQA4/SH/1gAAAJQBAAALAAAAX3JlbHMvLnJl&#10;bHOkkMFqwzAMhu+DvYPRfXGawxijTi+j0GvpHsDYimMaW0Yy2fr2M4PBMnrbUb/Q94l/f/hMi1qR&#10;JVI2sOt6UJgd+ZiDgffL8ekFlFSbvV0oo4EbChzGx4f9GRdb25HMsYhqlCwG5lrLq9biZkxWOiqY&#10;22YiTra2kYMu1l1tQD30/bPm3wwYN0x18gb45AdQl1tp5j/sFB2T0FQ7R0nTNEV3j6o9feQzro1i&#10;OWA14Fm+Q8a1a8+Bvu/d/dMb2JY5uiPbhG/ktn4cqGU/er3pcvwCAAD//wMAUEsDBBQABgAIAAAA&#10;IQAmRJbXeQIAAC4FAAAOAAAAZHJzL2Uyb0RvYy54bWysVM1u2zAMvg/YOwi6r46D9GdBnSJo0WFA&#10;0RZph55VWUqMSaJGKXGyx9mr7MVKyY7bdTkNu8ikyY9/+qjzi601bKMwNOAqXh6NOFNOQt24ZcW/&#10;PV5/OuMsROFqYcCpiu9U4Bezjx/OWz9VY1iBqRUyCuLCtPUVX8Xop0UR5EpZEY7AK0dGDWhFJBWX&#10;RY2ipejWFOPR6KRoAWuPIFUI9PeqM/JZjq+1kvFO66AiMxWn2mI+MZ/P6Sxm52K6ROFXjezLEP9Q&#10;hRWNo6RDqCsRBVtj81co20iEADoeSbAFaN1IlXugbsrRu24eVsKr3AsNJ/hhTOH/hZW3m3tkTU13&#10;x5kTlq5ooeLvX265NsBqxaRwEQITiKoGusaalDKNrfVhSugHf4+9FkhMM9hqtOlL3bFtHvVuGLXa&#10;RibpZzkZn50ecybJVI4mpyRTlOIV7DHELwosS0LFEdauXtB15imLzU2Inf/ej8Cpoq6GLMWdUakM&#10;4xZKU4uUdZzRmVzq0iDbCKKFkFK5eNLnz94JphtjBmB5CGhiHgQV3fsmmMqkG4CjQ8A/Mw6InBVc&#10;HMC2cYCHAtTfh8yd/777rufU/jPUO7pZhI7ywcvrhiZ5I0K8F0gcp22gvY13dGgDbcWhlzhbAf48&#10;9D/5E/XIyllLO1Px8GMtUHFmvjoi5edyMklLlpXJ8emYFHxreX5rcWt7CTR/Ih5Vl8XkH81e1Aj2&#10;idZ7nrKSSThJuSsuI+6Vy9jtMj0QUs3n2Y0Wy4t44x68TMHTVBNJHrdPAn1Pp0g8vIX9fonpO0J1&#10;vgnpYL6OoJvMtte59vOmpcyk7R+QtPVv9ez1+szNXgAAAP//AwBQSwMEFAAGAAgAAAAhAKoQhtDa&#10;AAAABQEAAA8AAABkcnMvZG93bnJldi54bWxMzk1OwzAQBeA9EnewBokNok4bNS0hTlXxcwAKLNhN&#10;4yGJsMdR7LaB0zOsynL0nt581WbyTh1pjH1gA/NZBoq4Cbbn1sDb6/PtGlRMyBZdYDLwTRE29eVF&#10;haUNJ36h4y61SkY4lmigS2kotY5NRx7jLAzEkn2G0WOSc2y1HfEk497pRZYV2mPP8qHDgR46ar52&#10;B28gLLd485MW76unD+tocE1RPK6Nub6atvegEk3pXIY/vtChFtM+HNhG5QysBJ4M5HNQkuZZDmov&#10;rbsCdF3p//r6FwAA//8DAFBLAQItABQABgAIAAAAIQC2gziS/gAAAOEBAAATAAAAAAAAAAAAAAAA&#10;AAAAAABbQ29udGVudF9UeXBlc10ueG1sUEsBAi0AFAAGAAgAAAAhADj9If/WAAAAlAEAAAsAAAAA&#10;AAAAAAAAAAAALwEAAF9yZWxzLy5yZWxzUEsBAi0AFAAGAAgAAAAhACZEltd5AgAALgUAAA4AAAAA&#10;AAAAAAAAAAAALgIAAGRycy9lMm9Eb2MueG1sUEsBAi0AFAAGAAgAAAAhAKoQhtDaAAAABQEAAA8A&#10;AAAAAAAAAAAAAAAA0wQAAGRycy9kb3ducmV2LnhtbFBLBQYAAAAABAAEAPMAAADaBQAAAAA=&#10;" fillcolor="white [3201]" strokecolor="#70ad47 [3209]" strokeweight="1pt">
                 <v:stroke joinstyle="miter"/>
@@ -2106,26 +1883,11 @@
       <w:r>
         <w:rPr>
           <w:rFonts w:ascii="Arial" w:hAnsi="Arial" w:cs="Arial"/>
-          <w:sz w:val="17"/>
-          <w:szCs w:val="17"/>
-        </w:rPr>
-        <w:t xml:space="preserve">   </w:t>
-      </w:r>
-      <w:r>
-        <w:rPr>
-          <w:rFonts w:ascii="Arial" w:hAnsi="Arial" w:cs="Arial"/>
-          <w:sz w:val="17"/>
-          <w:szCs w:val="17"/>
-        </w:rPr>
-        <w:t xml:space="preserve">  </w:t>
-      </w:r>
-      <w:r>
-        <w:rPr>
-          <w:rFonts w:ascii="Arial" w:hAnsi="Arial" w:cs="Arial"/>
-          <w:sz w:val="17"/>
-          <w:szCs w:val="17"/>
-        </w:rPr>
-        <w:t xml:space="preserve">   O aluno fará aquisição do material didático através da Unique.</w:t>
+          <w:color w:val="FF0000"/>
+          <w:sz w:val="17"/>
+          <w:szCs w:val="17"/>
+        </w:rPr>
+        <w:t xml:space="preserve">        O aluno fará aquisição do material didático através da Unique.</w:t>
       </w:r>
     </w:p>
     <w:p>
@@ -2138,6 +1900,7 @@
         <w:jc w:val="both"/>
         <w:rPr>
           <w:rFonts w:ascii="Arial" w:hAnsi="Arial" w:cs="Arial"/>
+          <w:color w:val="FF0000"/>
           <w:sz w:val="17"/>
           <w:szCs w:val="17"/>
         </w:rPr>
@@ -2146,6 +1909,7 @@
         <w:rPr>
           <w:rFonts w:ascii="Arial" w:hAnsi="Arial" w:cs="Arial"/>
           <w:noProof/>
+          <w:color w:val="FF0000"/>
           <w:sz w:val="17"/>
           <w:szCs w:val="17"/>
           <w:lang w:eastAsia="pt-BR"/>
@@ -2211,7 +1975,7 @@
               </wp:anchor>
             </w:drawing>
           </mc:Choice>
-          <mc:Fallback>
+          <mc:Fallback xmlns:w16se="http://schemas.microsoft.com/office/word/2015/wordml/symex" xmlns:w16cid="http://schemas.microsoft.com/office/word/2016/wordml/cid" xmlns:am3d="http://schemas.microsoft.com/office/drawing/2017/model3d" xmlns:aink="http://schemas.microsoft.com/office/drawing/2016/ink" xmlns:cx8="http://schemas.microsoft.com/office/drawing/2016/5/14/chartex" xmlns:cx7="http://schemas.microsoft.com/office/drawing/2016/5/13/chartex" xmlns:cx6="http://schemas.microsoft.com/office/drawing/2016/5/12/chartex" xmlns:cx5="http://schemas.microsoft.com/office/drawing/2016/5/11/chartex" xmlns:cx4="http://schemas.microsoft.com/office/drawing/2016/5/10/chartex" xmlns:cx3="http://schemas.microsoft.com/office/drawing/2016/5/9/chartex" xmlns:cx2="http://schemas.microsoft.com/office/drawing/2015/10/21/chartex" xmlns:cx1="http://schemas.microsoft.com/office/drawing/2015/9/8/chartex" xmlns:cx="http://schemas.microsoft.com/office/drawing/2014/chartex">
             <w:pict>
               <v:roundrect w14:anchorId="77129470" id="Retângulo de cantos arredondados 2" o:spid="_x0000_s1026" style="position:absolute;margin-left:3.9pt;margin-top:1.55pt;width:11.25pt;height:8.25pt;z-index:-251644928;visibility:visible;mso-wrap-style:square;mso-width-percent:0;mso-height-percent:0;mso-wrap-distance-left:9pt;mso-wrap-distance-top:0;mso-wrap-distance-right:9pt;mso-wrap-distance-bottom:0;mso-position-horizontal:absolute;mso-position-horizontal-relative:text;mso-position-vertical:absolute;mso-position-vertical-relative:text;mso-width-percent:0;mso-height-percent:0;mso-width-relative:margin;mso-height-relative:margin;v-text-anchor:middle" arcsize="10923f" o:gfxdata="UEsDBBQABgAIAAAAIQC2gziS/gAAAOEBAAATAAAAW0NvbnRlbnRfVHlwZXNdLnhtbJSRQU7DMBBF&#10;90jcwfIWJU67QAgl6YK0S0CoHGBkTxKLZGx5TGhvj5O2G0SRWNoz/78nu9wcxkFMGNg6quQqL6RA&#10;0s5Y6ir5vt9lD1JwBDIwOMJKHpHlpr69KfdHjyxSmriSfYz+USnWPY7AufNIadK6MEJMx9ApD/oD&#10;OlTrorhX2lFEilmcO2RdNtjC5xDF9pCuTyYBB5bi6bQ4syoJ3g9WQ0ymaiLzg5KdCXlKLjvcW893&#10;SUOqXwnz5DrgnHtJTxOsQfEKIT7DmDSUCaxw7Rqn8787ZsmRM9e2VmPeBN4uqYvTtW7jvijg9N/y&#10;JsXecLq0q+WD6m8AAAD//wMAUEsDBBQABgAIAAAAIQA4/SH/1gAAAJQBAAALAAAAX3JlbHMvLnJl&#10;bHOkkMFqwzAMhu+DvYPRfXGawxijTi+j0GvpHsDYimMaW0Yy2fr2M4PBMnrbUb/Q94l/f/hMi1qR&#10;JVI2sOt6UJgd+ZiDgffL8ekFlFSbvV0oo4EbChzGx4f9GRdb25HMsYhqlCwG5lrLq9biZkxWOiqY&#10;22YiTra2kYMu1l1tQD30/bPm3wwYN0x18gb45AdQl1tp5j/sFB2T0FQ7R0nTNEV3j6o9feQzro1i&#10;OWA14Fm+Q8a1a8+Bvu/d/dMb2JY5uiPbhG/ktn4cqGU/er3pcvwCAAD//wMAUEsDBBQABgAIAAAA&#10;IQDXMOXFeQIAAC4FAAAOAAAAZHJzL2Uyb0RvYy54bWysVM1u2zAMvg/YOwi6r46NtN2COkXQosOA&#10;oi3aDj2rspQYk0SNUuJkj7NX2YuNkh2363IadpFJkx//9FFn51tr2EZhaMHVvDyacKachKZ1y5p/&#10;fbz68JGzEIVrhAGnar5TgZ/P37876/xMVbAC0yhkFMSFWedrvorRz4oiyJWyIhyBV46MGtCKSCou&#10;iwZFR9GtKarJ5KToABuPIFUI9PeyN/J5jq+1kvFW66AiMzWn2mI+MZ/P6SzmZ2K2ROFXrRzKEP9Q&#10;hRWto6RjqEsRBVtj+1co20qEADoeSbAFaN1KlXugbsrJm24eVsKr3AsNJ/hxTOH/hZU3mztkbVPz&#10;ijMnLF3RvYq/frrl2gBrFJPCRQhMIKoG6BobUqo0ts6HGaEf/B0OWiAxzWCr0aYvdce2edS7cdRq&#10;G5mkn+W0+nh6zJkkUzmZnpJMUYoXsMcQPyuwLAk1R1i75p6uM09ZbK5D7P33fgROFfU1ZCnujEpl&#10;GHevNLVIWauMzuRSFwbZRhAthJTKxZMhf/ZOMN0aMwLLQ0ATywE0+CaYyqQbgZNDwD8zjoicFVwc&#10;wbZ1gIcCNN/GzL3/vvu+59T+MzQ7ulmEnvLBy6uWJnktQrwTSBynbaC9jbd0aANdzWGQOFsB/jj0&#10;P/kT9cjKWUc7U/PwfS1QcWa+OCLlp3I6TUuWlenxaUUKvrY8v7a4tb0Amn9JL4SXWUz+0exFjWCf&#10;aL0XKSuZhJOUu+Yy4l65iP0u0wMh1WKR3WixvIjX7sHLFDxNNZHkcfsk0A90isTDG9jvl5i9IVTv&#10;m5AOFusIus1se5nrMG9aykza4QFJW/9az14vz9z8NwAAAP//AwBQSwMEFAAGAAgAAAAhAKoQhtDa&#10;AAAABQEAAA8AAABkcnMvZG93bnJldi54bWxMzk1OwzAQBeA9EnewBokNok4bNS0hTlXxcwAKLNhN&#10;4yGJsMdR7LaB0zOsynL0nt581WbyTh1pjH1gA/NZBoq4Cbbn1sDb6/PtGlRMyBZdYDLwTRE29eVF&#10;haUNJ36h4y61SkY4lmigS2kotY5NRx7jLAzEkn2G0WOSc2y1HfEk497pRZYV2mPP8qHDgR46ar52&#10;B28gLLd485MW76unD+tocE1RPK6Nub6atvegEk3pXIY/vtChFtM+HNhG5QysBJ4M5HNQkuZZDmov&#10;rbsCdF3p//r6FwAA//8DAFBLAQItABQABgAIAAAAIQC2gziS/gAAAOEBAAATAAAAAAAAAAAAAAAA&#10;AAAAAABbQ29udGVudF9UeXBlc10ueG1sUEsBAi0AFAAGAAgAAAAhADj9If/WAAAAlAEAAAsAAAAA&#10;AAAAAAAAAAAALwEAAF9yZWxzLy5yZWxzUEsBAi0AFAAGAAgAAAAhANcw5cV5AgAALgUAAA4AAAAA&#10;AAAAAAAAAAAALgIAAGRycy9lMm9Eb2MueG1sUEsBAi0AFAAGAAgAAAAhAKoQhtDaAAAABQEAAA8A&#10;AAAAAAAAAAAAAAAA0wQAAGRycy9kb3ducmV2LnhtbFBLBQYAAAAABAAEAPMAAADaBQAAAAA=&#10;" fillcolor="white [3201]" strokecolor="#70ad47 [3209]" strokeweight="1pt">
                 <v:stroke joinstyle="miter"/>
@@ -2223,6 +1987,7 @@
       <w:r>
         <w:rPr>
           <w:rFonts w:ascii="Arial" w:hAnsi="Arial" w:cs="Arial"/>
+          <w:color w:val="FF0000"/>
           <w:sz w:val="17"/>
           <w:szCs w:val="17"/>
         </w:rPr>
@@ -2240,6 +2005,7 @@
         <w:rPr>
           <w:rFonts w:ascii="Arial" w:hAnsi="Arial" w:cs="Arial"/>
           <w:b/>
+          <w:color w:val="FF0000"/>
           <w:sz w:val="17"/>
           <w:szCs w:val="17"/>
         </w:rPr>
@@ -2248,6 +2014,7 @@
         <w:rPr>
           <w:rFonts w:ascii="Arial" w:hAnsi="Arial" w:cs="Arial"/>
           <w:b/>
+          <w:color w:val="FF0000"/>
           <w:sz w:val="17"/>
           <w:szCs w:val="17"/>
         </w:rPr>
@@ -2264,13 +2031,15 @@
         <w:jc w:val="both"/>
         <w:rPr>
           <w:rFonts w:ascii="Arial" w:hAnsi="Arial" w:cs="Arial"/>
-          <w:sz w:val="17"/>
-          <w:szCs w:val="17"/>
-        </w:rPr>
-      </w:pPr>
-      <w:r>
-        <w:rPr>
-          <w:rFonts w:ascii="Arial" w:hAnsi="Arial" w:cs="Arial"/>
+          <w:color w:val="FF0000"/>
+          <w:sz w:val="17"/>
+          <w:szCs w:val="17"/>
+        </w:rPr>
+      </w:pPr>
+      <w:r>
+        <w:rPr>
+          <w:rFonts w:ascii="Arial" w:hAnsi="Arial" w:cs="Arial"/>
+          <w:color w:val="FF0000"/>
           <w:sz w:val="17"/>
           <w:szCs w:val="17"/>
         </w:rPr>
@@ -2287,33 +2056,30 @@
         <w:jc w:val="both"/>
         <w:rPr>
           <w:rFonts w:ascii="Arial" w:hAnsi="Arial" w:cs="Arial"/>
-          <w:sz w:val="17"/>
-          <w:szCs w:val="17"/>
-        </w:rPr>
-      </w:pPr>
-      <w:r>
-        <w:rPr>
-          <w:rFonts w:ascii="Arial" w:hAnsi="Arial" w:cs="Arial"/>
-          <w:sz w:val="17"/>
-          <w:szCs w:val="17"/>
-        </w:rPr>
-        <w:t xml:space="preserve">3.1. Em caso de desistência, </w:t>
-      </w:r>
-      <w:r>
-        <w:rPr>
-          <w:rFonts w:ascii="Arial" w:hAnsi="Arial" w:cs="Arial"/>
-          <w:sz w:val="17"/>
-          <w:szCs w:val="17"/>
-        </w:rPr>
-        <w:t>será cobrado o mês que ele comunicar a escola, a partir do próximo mês será isento do pagamento do contrato</w:t>
-      </w:r>
-      <w:r>
-        <w:rPr>
-          <w:rFonts w:ascii="Arial" w:hAnsi="Arial" w:cs="Arial"/>
-          <w:sz w:val="17"/>
-          <w:szCs w:val="17"/>
-        </w:rPr>
-        <w:t xml:space="preserve"> </w:t>
+          <w:color w:val="FF0000"/>
+          <w:sz w:val="17"/>
+          <w:szCs w:val="17"/>
+        </w:rPr>
+      </w:pPr>
+      <w:r>
+        <w:rPr>
+          <w:rFonts w:ascii="Arial" w:hAnsi="Arial" w:cs="Arial"/>
+          <w:color w:val="FF0000"/>
+          <w:sz w:val="17"/>
+          <w:szCs w:val="17"/>
+        </w:rPr>
+        <w:t>3.1. Em caso de desistência, será cobrado o</w:t>
+      </w:r>
+      <w:bookmarkStart w:id="1" w:name="_GoBack"/>
+      <w:bookmarkEnd w:id="1"/>
+      <w:r>
+        <w:rPr>
+          <w:rFonts w:ascii="Arial" w:hAnsi="Arial" w:cs="Arial"/>
+          <w:color w:val="FF0000"/>
+          <w:sz w:val="17"/>
+          <w:szCs w:val="17"/>
+        </w:rPr>
+        <w:t xml:space="preserve"> mês que ele comunicar a escola, a partir do próximo mês será isento do pagamento do contrato </w:t>
       </w:r>
     </w:p>
     <w:p>
@@ -2326,13 +2092,15 @@
         <w:jc w:val="both"/>
         <w:rPr>
           <w:rFonts w:ascii="Arial" w:hAnsi="Arial" w:cs="Arial"/>
-          <w:sz w:val="17"/>
-          <w:szCs w:val="17"/>
-        </w:rPr>
-      </w:pPr>
-      <w:r>
-        <w:rPr>
-          <w:rFonts w:ascii="Arial" w:hAnsi="Arial" w:cs="Arial"/>
+          <w:color w:val="FF0000"/>
+          <w:sz w:val="17"/>
+          <w:szCs w:val="17"/>
+        </w:rPr>
+      </w:pPr>
+      <w:r>
+        <w:rPr>
+          <w:rFonts w:ascii="Arial" w:hAnsi="Arial" w:cs="Arial"/>
+          <w:color w:val="FF0000"/>
           <w:sz w:val="17"/>
           <w:szCs w:val="17"/>
         </w:rPr>
@@ -2349,13 +2117,15 @@
         <w:jc w:val="both"/>
         <w:rPr>
           <w:rFonts w:ascii="Arial" w:hAnsi="Arial" w:cs="Arial"/>
-          <w:sz w:val="17"/>
-          <w:szCs w:val="17"/>
-        </w:rPr>
-      </w:pPr>
-      <w:r>
-        <w:rPr>
-          <w:rFonts w:ascii="Arial" w:hAnsi="Arial" w:cs="Arial"/>
+          <w:color w:val="FF0000"/>
+          <w:sz w:val="17"/>
+          <w:szCs w:val="17"/>
+        </w:rPr>
+      </w:pPr>
+      <w:r>
+        <w:rPr>
+          <w:rFonts w:ascii="Arial" w:hAnsi="Arial" w:cs="Arial"/>
+          <w:color w:val="FF0000"/>
           <w:sz w:val="17"/>
           <w:szCs w:val="17"/>
         </w:rPr>
@@ -2373,6 +2143,7 @@
         <w:rPr>
           <w:rFonts w:ascii="Arial" w:hAnsi="Arial" w:cs="Arial"/>
           <w:b/>
+          <w:color w:val="FF0000"/>
           <w:sz w:val="17"/>
           <w:szCs w:val="17"/>
         </w:rPr>
@@ -2381,6 +2152,7 @@
         <w:rPr>
           <w:rFonts w:ascii="Arial" w:hAnsi="Arial" w:cs="Arial"/>
           <w:b/>
+          <w:color w:val="FF0000"/>
           <w:sz w:val="17"/>
           <w:szCs w:val="17"/>
         </w:rPr>
@@ -2397,13 +2169,15 @@
         <w:jc w:val="both"/>
         <w:rPr>
           <w:rFonts w:ascii="Arial" w:hAnsi="Arial" w:cs="Arial"/>
-          <w:sz w:val="17"/>
-          <w:szCs w:val="17"/>
-        </w:rPr>
-      </w:pPr>
-      <w:r>
-        <w:rPr>
-          <w:rFonts w:ascii="Arial" w:hAnsi="Arial" w:cs="Arial"/>
+          <w:color w:val="FF0000"/>
+          <w:sz w:val="17"/>
+          <w:szCs w:val="17"/>
+        </w:rPr>
+      </w:pPr>
+      <w:r>
+        <w:rPr>
+          <w:rFonts w:ascii="Arial" w:hAnsi="Arial" w:cs="Arial"/>
+          <w:color w:val="FF0000"/>
           <w:sz w:val="17"/>
           <w:szCs w:val="17"/>
         </w:rPr>
@@ -2412,6 +2186,7 @@
       <w:r>
         <w:rPr>
           <w:rFonts w:ascii="Arial" w:hAnsi="Arial" w:cs="Arial"/>
+          <w:color w:val="FF0000"/>
           <w:sz w:val="17"/>
           <w:szCs w:val="17"/>
         </w:rPr>
@@ -2420,6 +2195,7 @@
       <w:r>
         <w:rPr>
           <w:rFonts w:ascii="Arial" w:hAnsi="Arial" w:cs="Arial"/>
+          <w:color w:val="FF0000"/>
           <w:sz w:val="17"/>
           <w:szCs w:val="17"/>
         </w:rPr>
@@ -2428,6 +2204,7 @@
       <w:r>
         <w:rPr>
           <w:rFonts w:ascii="Arial" w:hAnsi="Arial" w:cs="Arial"/>
+          <w:color w:val="FF0000"/>
           <w:sz w:val="17"/>
           <w:szCs w:val="17"/>
         </w:rPr>
@@ -2437,6 +2214,7 @@
       <w:r>
         <w:rPr>
           <w:rFonts w:ascii="Arial" w:hAnsi="Arial" w:cs="Arial"/>
+          <w:color w:val="FF0000"/>
           <w:sz w:val="17"/>
           <w:szCs w:val="17"/>
         </w:rPr>
@@ -2446,6 +2224,7 @@
       <w:r>
         <w:rPr>
           <w:rFonts w:ascii="Arial" w:hAnsi="Arial" w:cs="Arial"/>
+          <w:color w:val="FF0000"/>
           <w:sz w:val="17"/>
           <w:szCs w:val="17"/>
         </w:rPr>
@@ -2454,6 +2233,7 @@
       <w:r>
         <w:rPr>
           <w:rFonts w:ascii="Arial" w:hAnsi="Arial" w:cs="Arial"/>
+          <w:color w:val="FF0000"/>
           <w:sz w:val="17"/>
           <w:szCs w:val="17"/>
         </w:rPr>
@@ -2462,6 +2242,7 @@
       <w:r>
         <w:rPr>
           <w:rFonts w:ascii="Arial" w:hAnsi="Arial" w:cs="Arial"/>
+          <w:color w:val="FF0000"/>
           <w:sz w:val="17"/>
           <w:szCs w:val="17"/>
         </w:rPr>
@@ -2470,6 +2251,7 @@
       <w:r>
         <w:rPr>
           <w:rFonts w:ascii="Arial" w:hAnsi="Arial" w:cs="Arial"/>
+          <w:color w:val="FF0000"/>
           <w:sz w:val="17"/>
           <w:szCs w:val="17"/>
         </w:rPr>
@@ -2486,13 +2268,15 @@
         <w:jc w:val="both"/>
         <w:rPr>
           <w:rFonts w:ascii="Arial" w:hAnsi="Arial" w:cs="Arial"/>
-          <w:sz w:val="17"/>
-          <w:szCs w:val="17"/>
-        </w:rPr>
-      </w:pPr>
-      <w:r>
-        <w:rPr>
-          <w:rFonts w:ascii="Arial" w:hAnsi="Arial" w:cs="Arial"/>
+          <w:color w:val="FF0000"/>
+          <w:sz w:val="17"/>
+          <w:szCs w:val="17"/>
+        </w:rPr>
+      </w:pPr>
+      <w:r>
+        <w:rPr>
+          <w:rFonts w:ascii="Arial" w:hAnsi="Arial" w:cs="Arial"/>
+          <w:color w:val="FF0000"/>
           <w:sz w:val="17"/>
           <w:szCs w:val="17"/>
         </w:rPr>
@@ -2501,6 +2285,7 @@
       <w:r>
         <w:rPr>
           <w:rFonts w:ascii="Arial" w:hAnsi="Arial" w:cs="Arial"/>
+          <w:color w:val="FF0000"/>
           <w:sz w:val="17"/>
           <w:szCs w:val="17"/>
         </w:rPr>
@@ -2510,6 +2295,7 @@
       <w:r>
         <w:rPr>
           <w:rFonts w:ascii="Arial" w:hAnsi="Arial" w:cs="Arial"/>
+          <w:color w:val="FF0000"/>
           <w:sz w:val="17"/>
           <w:szCs w:val="17"/>
         </w:rPr>
@@ -2519,6 +2305,7 @@
       <w:r>
         <w:rPr>
           <w:rFonts w:ascii="Arial" w:hAnsi="Arial" w:cs="Arial"/>
+          <w:color w:val="FF0000"/>
           <w:sz w:val="17"/>
           <w:szCs w:val="17"/>
         </w:rPr>
@@ -2527,6 +2314,7 @@
       <w:r>
         <w:rPr>
           <w:rFonts w:ascii="Arial" w:hAnsi="Arial" w:cs="Arial"/>
+          <w:color w:val="FF0000"/>
           <w:sz w:val="17"/>
           <w:szCs w:val="17"/>
         </w:rPr>
@@ -2543,13 +2331,15 @@
         <w:jc w:val="both"/>
         <w:rPr>
           <w:rFonts w:ascii="Arial" w:hAnsi="Arial" w:cs="Arial"/>
-          <w:sz w:val="17"/>
-          <w:szCs w:val="17"/>
-        </w:rPr>
-      </w:pPr>
-      <w:r>
-        <w:rPr>
-          <w:rFonts w:ascii="Arial" w:hAnsi="Arial" w:cs="Arial"/>
+          <w:color w:val="FF0000"/>
+          <w:sz w:val="17"/>
+          <w:szCs w:val="17"/>
+        </w:rPr>
+      </w:pPr>
+      <w:r>
+        <w:rPr>
+          <w:rFonts w:ascii="Arial" w:hAnsi="Arial" w:cs="Arial"/>
+          <w:color w:val="FF0000"/>
           <w:sz w:val="17"/>
           <w:szCs w:val="17"/>
         </w:rPr>
@@ -2558,6 +2348,7 @@
       <w:r>
         <w:rPr>
           <w:rFonts w:ascii="Arial" w:hAnsi="Arial" w:cs="Arial"/>
+          <w:color w:val="FF0000"/>
           <w:sz w:val="17"/>
           <w:szCs w:val="17"/>
         </w:rPr>
@@ -2566,6 +2357,7 @@
       <w:r>
         <w:rPr>
           <w:rFonts w:ascii="Arial" w:hAnsi="Arial" w:cs="Arial"/>
+          <w:color w:val="FF0000"/>
           <w:sz w:val="17"/>
           <w:szCs w:val="17"/>
         </w:rPr>
@@ -2582,13 +2374,15 @@
         <w:jc w:val="both"/>
         <w:rPr>
           <w:rFonts w:ascii="Arial" w:hAnsi="Arial" w:cs="Arial"/>
-          <w:sz w:val="17"/>
-          <w:szCs w:val="17"/>
-        </w:rPr>
-      </w:pPr>
-      <w:r>
-        <w:rPr>
-          <w:rFonts w:ascii="Arial" w:hAnsi="Arial" w:cs="Arial"/>
+          <w:color w:val="FF0000"/>
+          <w:sz w:val="17"/>
+          <w:szCs w:val="17"/>
+        </w:rPr>
+      </w:pPr>
+      <w:r>
+        <w:rPr>
+          <w:rFonts w:ascii="Arial" w:hAnsi="Arial" w:cs="Arial"/>
+          <w:color w:val="FF0000"/>
           <w:sz w:val="17"/>
           <w:szCs w:val="17"/>
         </w:rPr>
@@ -2597,6 +2391,7 @@
       <w:r>
         <w:rPr>
           <w:rFonts w:ascii="Arial" w:hAnsi="Arial" w:cs="Arial"/>
+          <w:color w:val="FF0000"/>
           <w:sz w:val="17"/>
           <w:szCs w:val="17"/>
         </w:rPr>
@@ -2605,6 +2400,7 @@
       <w:r>
         <w:rPr>
           <w:rFonts w:ascii="Arial" w:hAnsi="Arial" w:cs="Arial"/>
+          <w:color w:val="FF0000"/>
           <w:sz w:val="17"/>
           <w:szCs w:val="17"/>
         </w:rPr>
@@ -2739,17 +2535,7 @@
           <w:sz w:val="17"/>
           <w:szCs w:val="17"/>
         </w:rPr>
-        <w:t xml:space="preserve"> </w:t>
-      </w:r>
-      <w:bookmarkStart w:id="1" w:name="_GoBack"/>
-      <w:bookmarkEnd w:id="1"/>
-      <w:r>
-        <w:rPr>
-          <w:rFonts w:ascii="Arial" w:hAnsi="Arial" w:cs="Arial"/>
-          <w:sz w:val="17"/>
-          <w:szCs w:val="17"/>
-        </w:rPr>
-        <w:t>Caso a turma tenha de 1 a 2 alunos, a carga horária será reduzida para 1</w:t>
+        <w:t xml:space="preserve"> Caso a turma tenha de 1 a 2 alunos, a carga horária será reduzida para 1</w:t>
       </w:r>
       <w:r>
         <w:rPr>
@@ -3406,6 +3192,7 @@
       <w:r>
         <w:rPr>
           <w:noProof/>
+          <w:lang w:eastAsia="pt-BR"/>
         </w:rPr>
         <w:drawing>
           <wp:anchor distT="0" distB="0" distL="114300" distR="114300" simplePos="0" relativeHeight="251668480" behindDoc="1" locked="0" layoutInCell="1" allowOverlap="1">
@@ -3702,7 +3489,7 @@
 </file>
 
 <file path=word/numbering.xml><?xml version="1.0" encoding="utf-8"?>
-<w:numbering xmlns:wpc="http://schemas.microsoft.com/office/word/2010/wordprocessingCanvas" xmlns:cx="http://schemas.microsoft.com/office/drawing/2014/chartex" xmlns:cx1="http://schemas.microsoft.com/office/drawing/2015/9/8/chartex" xmlns:cx2="http://schemas.microsoft.com/office/drawing/2015/10/21/chartex" xmlns:cx3="http://schemas.microsoft.com/office/drawing/2016/5/9/chartex" xmlns:cx4="http://schemas.microsoft.com/office/drawing/2016/5/10/chartex" xmlns:cx5="http://schemas.microsoft.com/office/drawing/2016/5/11/chartex" xmlns:cx6="http://schemas.microsoft.com/office/drawing/2016/5/12/chartex" xmlns:cx7="http://schemas.microsoft.com/office/drawing/2016/5/13/chartex" xmlns:cx8="http://schemas.microsoft.com/office/drawing/2016/5/14/chartex" xmlns:mc="http://schemas.openxmlformats.org/markup-compatibility/2006" xmlns:aink="http://schemas.microsoft.com/office/drawing/2016/ink" xmlns:am3d="http://schemas.microsoft.com/office/drawing/2017/model3d" xmlns:o="urn:schemas-microsoft-com:office:office" xmlns:r="http://schemas.openxmlformats.org/officeDocument/2006/relationships" xmlns:m="http://schemas.openxmlformats.org/officeDocument/2006/math" xmlns:v="urn:schemas-microsoft-com:vml" xmlns:wp14="http://schemas.microsoft.com/office/word/2010/wordprocessingDrawing" xmlns:wp="http://schemas.openxmlformats.org/drawingml/2006/wordprocessingDrawing" xmlns:w10="urn:schemas-microsoft-com:office:word" xmlns:w="http://schemas.openxmlformats.org/wordprocessingml/2006/main" xmlns:w14="http://schemas.microsoft.com/office/word/2010/wordml" xmlns:w15="http://schemas.microsoft.com/office/word/2012/wordml" xmlns:w16cid="http://schemas.microsoft.com/office/word/2016/wordml/cid" xmlns:w16se="http://schemas.microsoft.com/office/word/2015/wordml/symex" xmlns:wpg="http://schemas.microsoft.com/office/word/2010/wordprocessingGroup" xmlns:wpi="http://schemas.microsoft.com/office/word/2010/wordprocessingInk" xmlns:wne="http://schemas.microsoft.com/office/word/2006/wordml" xmlns:wps="http://schemas.microsoft.com/office/word/2010/wordprocessingShape" mc:Ignorable="w14 w15 w16se w16cid wp14">
+<w:numbering xmlns:wpc="http://schemas.microsoft.com/office/word/2010/wordprocessingCanvas" xmlns:mc="http://schemas.openxmlformats.org/markup-compatibility/2006" xmlns:o="urn:schemas-microsoft-com:office:office" xmlns:r="http://schemas.openxmlformats.org/officeDocument/2006/relationships" xmlns:m="http://schemas.openxmlformats.org/officeDocument/2006/math" xmlns:v="urn:schemas-microsoft-com:vml" xmlns:wp14="http://schemas.microsoft.com/office/word/2010/wordprocessingDrawing" xmlns:wp="http://schemas.openxmlformats.org/drawingml/2006/wordprocessingDrawing" xmlns:w10="urn:schemas-microsoft-com:office:word" xmlns:w="http://schemas.openxmlformats.org/wordprocessingml/2006/main" xmlns:w14="http://schemas.microsoft.com/office/word/2010/wordml" xmlns:w15="http://schemas.microsoft.com/office/word/2012/wordml" xmlns:wpg="http://schemas.microsoft.com/office/word/2010/wordprocessingGroup" xmlns:wpi="http://schemas.microsoft.com/office/word/2010/wordprocessingInk" xmlns:wne="http://schemas.microsoft.com/office/word/2006/wordml" xmlns:wps="http://schemas.microsoft.com/office/word/2010/wordprocessingShape" mc:Ignorable="w14 w15 wp14">
   <w:abstractNum w:abstractNumId="0" w15:restartNumberingAfterBreak="0">
     <w:nsid w:val="5E843D48"/>
     <w:multiLevelType w:val="hybridMultilevel"/>
@@ -3799,7 +3586,7 @@
 </file>
 
 <file path=word/styles.xml><?xml version="1.0" encoding="utf-8"?>
-<w:styles xmlns:mc="http://schemas.openxmlformats.org/markup-compatibility/2006" xmlns:r="http://schemas.openxmlformats.org/officeDocument/2006/relationships" xmlns:w="http://schemas.openxmlformats.org/wordprocessingml/2006/main" xmlns:w14="http://schemas.microsoft.com/office/word/2010/wordml" xmlns:w15="http://schemas.microsoft.com/office/word/2012/wordml" xmlns:w16cid="http://schemas.microsoft.com/office/word/2016/wordml/cid" xmlns:w16se="http://schemas.microsoft.com/office/word/2015/wordml/symex" mc:Ignorable="w14 w15 w16se w16cid">
+<w:styles xmlns:mc="http://schemas.openxmlformats.org/markup-compatibility/2006" xmlns:r="http://schemas.openxmlformats.org/officeDocument/2006/relationships" xmlns:w="http://schemas.openxmlformats.org/wordprocessingml/2006/main" xmlns:w14="http://schemas.microsoft.com/office/word/2010/wordml" xmlns:w15="http://schemas.microsoft.com/office/word/2012/wordml" mc:Ignorable="w14 w15">
   <w:docDefaults>
     <w:rPrDefault>
       <w:rPr>
@@ -3815,7 +3602,7 @@
       </w:pPr>
     </w:pPrDefault>
   </w:docDefaults>
-  <w:latentStyles w:defLockedState="0" w:defUIPriority="99" w:defSemiHidden="0" w:defUnhideWhenUsed="0" w:defQFormat="0" w:count="375">
+  <w:latentStyles w:defLockedState="0" w:defUIPriority="99" w:defSemiHidden="0" w:defUnhideWhenUsed="0" w:defQFormat="0" w:count="371">
     <w:lsdException w:name="Normal" w:uiPriority="0" w:qFormat="1"/>
     <w:lsdException w:name="heading 1" w:uiPriority="9" w:qFormat="1"/>
     <w:lsdException w:name="heading 2" w:semiHidden="1" w:uiPriority="9" w:unhideWhenUsed="1" w:qFormat="1"/>
@@ -4187,10 +3974,6 @@
     <w:lsdException w:name="List Table 5 Dark Accent 6" w:uiPriority="50"/>
     <w:lsdException w:name="List Table 6 Colorful Accent 6" w:uiPriority="51"/>
     <w:lsdException w:name="List Table 7 Colorful Accent 6" w:uiPriority="52"/>
-    <w:lsdException w:name="Mention" w:semiHidden="1" w:unhideWhenUsed="1"/>
-    <w:lsdException w:name="Smart Hyperlink" w:semiHidden="1" w:unhideWhenUsed="1"/>
-    <w:lsdException w:name="Hashtag" w:semiHidden="1" w:unhideWhenUsed="1"/>
-    <w:lsdException w:name="Unresolved Mention" w:semiHidden="1" w:unhideWhenUsed="1"/>
   </w:latentStyles>
   <w:style w:type="paragraph" w:default="1" w:styleId="Normal">
     <w:name w:val="Normal"/>

</xml_diff>